<commit_message>
Assign 4 - Part 4 - Change EvilBall to EvilCircle to follow rubric
</commit_message>
<xml_diff>
--- a/Assignments/Assignment_4/Assign_4_Documents/Brandon_Chhin_Assignment_4_Links.docx
+++ b/Assignments/Assignment_4/Assign_4_Documents/Brandon_Chhin_Assignment_4_Links.docx
@@ -101,7 +101,7 @@
         <w:pStyle w:val="NormalWeb"/>
         <w:numPr>
           <w:ilvl w:val="0"/>
-          <w:numId w:val="3"/>
+          <w:numId w:val="4"/>
         </w:numPr>
       </w:pPr>
       <w:hyperlink r:id="rId5" w:history="1">
@@ -109,7 +109,7 @@
           <w:rPr>
             <w:rStyle w:val="Hyperlink"/>
           </w:rPr>
-          <w:t>https://brandonchhin.github.io/INFT-1206-S2024/Assignments/Assignment_3/Part_1_Styling_biography_page/</w:t>
+          <w:t>https://brandonchhin.github.io/INFT-1206-S2024/Assignments/Assignment_4/Part_1_Silly_Story_Gen/index.html</w:t>
         </w:r>
       </w:hyperlink>
       <w:r>
@@ -135,7 +135,7 @@
         <w:pStyle w:val="NormalWeb"/>
         <w:numPr>
           <w:ilvl w:val="0"/>
-          <w:numId w:val="3"/>
+          <w:numId w:val="4"/>
         </w:numPr>
       </w:pPr>
       <w:hyperlink r:id="rId6" w:history="1">
@@ -143,7 +143,7 @@
           <w:rPr>
             <w:rStyle w:val="Hyperlink"/>
           </w:rPr>
-          <w:t>https://brandonchhin.github.io/INFT-1206-S2024/Assignments/Assignment_3/Part_2_A_cool_looking_box/index.html</w:t>
+          <w:t>https://brandonchhin.github.io/INFT-1206-S2024/Assignments/Assignment_4/Part_2_Image_gallary/gallery-start/index.html</w:t>
         </w:r>
       </w:hyperlink>
       <w:r>
@@ -169,7 +169,7 @@
         <w:pStyle w:val="NormalWeb"/>
         <w:numPr>
           <w:ilvl w:val="0"/>
-          <w:numId w:val="1"/>
+          <w:numId w:val="4"/>
         </w:numPr>
       </w:pPr>
       <w:hyperlink r:id="rId7" w:history="1">
@@ -177,19 +177,7 @@
           <w:rPr>
             <w:rStyle w:val="Hyperlink"/>
           </w:rPr>
-          <w:t>https://brandonchhin.github.io</w:t>
-        </w:r>
-        <w:r>
-          <w:rPr>
-            <w:rStyle w:val="Hyperlink"/>
-          </w:rPr>
-          <w:t>/</w:t>
-        </w:r>
-        <w:r>
-          <w:rPr>
-            <w:rStyle w:val="Hyperlink"/>
-          </w:rPr>
-          <w:t>INFT-1206-S2024/Assignments/Assignment_3/Part_3_Typesetting_community_school_page/index.html</w:t>
+          <w:t>https://brandonchhin.github.io/INFT-1206-S2024/Assignments/Assignment_4/Part_3_Object_building_practice/index.html</w:t>
         </w:r>
       </w:hyperlink>
       <w:r>
@@ -212,28 +200,37 @@
     </w:p>
     <w:p>
       <w:pPr>
-        <w:pStyle w:val="NormalWeb"/>
+        <w:pStyle w:val="ListParagraph"/>
         <w:numPr>
           <w:ilvl w:val="0"/>
-          <w:numId w:val="1"/>
+          <w:numId w:val="4"/>
         </w:numPr>
+        <w:spacing w:line="240" w:lineRule="auto"/>
+        <w:rPr>
+          <w:rFonts w:ascii="Times New Roman" w:hAnsi="Times New Roman" w:cs="Times New Roman"/>
+          <w:sz w:val="24"/>
+          <w:szCs w:val="24"/>
+        </w:rPr>
       </w:pPr>
       <w:hyperlink r:id="rId8" w:history="1">
         <w:r>
           <w:rPr>
             <w:rStyle w:val="Hyperlink"/>
+            <w:rFonts w:ascii="Times New Roman" w:hAnsi="Times New Roman" w:cs="Times New Roman"/>
+            <w:sz w:val="24"/>
+            <w:szCs w:val="24"/>
           </w:rPr>
-          <w:t>https://brandonchhin.github.io/INFT-1206-S2024/Assignments/Assignment_3/Part_4_Fundamental_layout/index.html</w:t>
+          <w:t>https://brandonchhin.github.io/INFT-1206-S2024/Assignments/Assignment_4/Part_4_Adding_to_bouncing_balls/index-finished.html</w:t>
         </w:r>
       </w:hyperlink>
       <w:r>
+        <w:rPr>
+          <w:rFonts w:ascii="Times New Roman" w:hAnsi="Times New Roman" w:cs="Times New Roman"/>
+          <w:sz w:val="24"/>
+          <w:szCs w:val="24"/>
+        </w:rPr>
         <w:t xml:space="preserve"> </w:t>
       </w:r>
-    </w:p>
-    <w:p>
-      <w:pPr>
-        <w:spacing w:line="240" w:lineRule="auto"/>
-      </w:pPr>
     </w:p>
     <w:sectPr>
       <w:pgSz w:w="12240" w:h="15840"/>
@@ -361,6 +358,119 @@
     </w:lvl>
   </w:abstractNum>
   <w:abstractNum w:abstractNumId="1" w15:restartNumberingAfterBreak="0">
+    <w:nsid w:val="142759B6"/>
+    <w:multiLevelType w:val="hybridMultilevel"/>
+    <w:tmpl w:val="EF58A936"/>
+    <w:lvl w:ilvl="0" w:tplc="10090001">
+      <w:start w:val="1"/>
+      <w:numFmt w:val="bullet"/>
+      <w:lvlText w:val=""/>
+      <w:lvlJc w:val="left"/>
+      <w:pPr>
+        <w:ind w:left="720" w:hanging="360"/>
+      </w:pPr>
+      <w:rPr>
+        <w:rFonts w:ascii="Symbol" w:hAnsi="Symbol" w:hint="default"/>
+      </w:rPr>
+    </w:lvl>
+    <w:lvl w:ilvl="1" w:tplc="10090003" w:tentative="1">
+      <w:start w:val="1"/>
+      <w:numFmt w:val="bullet"/>
+      <w:lvlText w:val="o"/>
+      <w:lvlJc w:val="left"/>
+      <w:pPr>
+        <w:ind w:left="1440" w:hanging="360"/>
+      </w:pPr>
+      <w:rPr>
+        <w:rFonts w:ascii="Courier New" w:hAnsi="Courier New" w:cs="Courier New" w:hint="default"/>
+      </w:rPr>
+    </w:lvl>
+    <w:lvl w:ilvl="2" w:tplc="10090005" w:tentative="1">
+      <w:start w:val="1"/>
+      <w:numFmt w:val="bullet"/>
+      <w:lvlText w:val=""/>
+      <w:lvlJc w:val="left"/>
+      <w:pPr>
+        <w:ind w:left="2160" w:hanging="360"/>
+      </w:pPr>
+      <w:rPr>
+        <w:rFonts w:ascii="Wingdings" w:hAnsi="Wingdings" w:hint="default"/>
+      </w:rPr>
+    </w:lvl>
+    <w:lvl w:ilvl="3" w:tplc="10090001" w:tentative="1">
+      <w:start w:val="1"/>
+      <w:numFmt w:val="bullet"/>
+      <w:lvlText w:val=""/>
+      <w:lvlJc w:val="left"/>
+      <w:pPr>
+        <w:ind w:left="2880" w:hanging="360"/>
+      </w:pPr>
+      <w:rPr>
+        <w:rFonts w:ascii="Symbol" w:hAnsi="Symbol" w:hint="default"/>
+      </w:rPr>
+    </w:lvl>
+    <w:lvl w:ilvl="4" w:tplc="10090003" w:tentative="1">
+      <w:start w:val="1"/>
+      <w:numFmt w:val="bullet"/>
+      <w:lvlText w:val="o"/>
+      <w:lvlJc w:val="left"/>
+      <w:pPr>
+        <w:ind w:left="3600" w:hanging="360"/>
+      </w:pPr>
+      <w:rPr>
+        <w:rFonts w:ascii="Courier New" w:hAnsi="Courier New" w:cs="Courier New" w:hint="default"/>
+      </w:rPr>
+    </w:lvl>
+    <w:lvl w:ilvl="5" w:tplc="10090005" w:tentative="1">
+      <w:start w:val="1"/>
+      <w:numFmt w:val="bullet"/>
+      <w:lvlText w:val=""/>
+      <w:lvlJc w:val="left"/>
+      <w:pPr>
+        <w:ind w:left="4320" w:hanging="360"/>
+      </w:pPr>
+      <w:rPr>
+        <w:rFonts w:ascii="Wingdings" w:hAnsi="Wingdings" w:hint="default"/>
+      </w:rPr>
+    </w:lvl>
+    <w:lvl w:ilvl="6" w:tplc="10090001" w:tentative="1">
+      <w:start w:val="1"/>
+      <w:numFmt w:val="bullet"/>
+      <w:lvlText w:val=""/>
+      <w:lvlJc w:val="left"/>
+      <w:pPr>
+        <w:ind w:left="5040" w:hanging="360"/>
+      </w:pPr>
+      <w:rPr>
+        <w:rFonts w:ascii="Symbol" w:hAnsi="Symbol" w:hint="default"/>
+      </w:rPr>
+    </w:lvl>
+    <w:lvl w:ilvl="7" w:tplc="10090003" w:tentative="1">
+      <w:start w:val="1"/>
+      <w:numFmt w:val="bullet"/>
+      <w:lvlText w:val="o"/>
+      <w:lvlJc w:val="left"/>
+      <w:pPr>
+        <w:ind w:left="5760" w:hanging="360"/>
+      </w:pPr>
+      <w:rPr>
+        <w:rFonts w:ascii="Courier New" w:hAnsi="Courier New" w:cs="Courier New" w:hint="default"/>
+      </w:rPr>
+    </w:lvl>
+    <w:lvl w:ilvl="8" w:tplc="10090005" w:tentative="1">
+      <w:start w:val="1"/>
+      <w:numFmt w:val="bullet"/>
+      <w:lvlText w:val=""/>
+      <w:lvlJc w:val="left"/>
+      <w:pPr>
+        <w:ind w:left="6480" w:hanging="360"/>
+      </w:pPr>
+      <w:rPr>
+        <w:rFonts w:ascii="Wingdings" w:hAnsi="Wingdings" w:hint="default"/>
+      </w:rPr>
+    </w:lvl>
+  </w:abstractNum>
+  <w:abstractNum w:abstractNumId="2" w15:restartNumberingAfterBreak="0">
     <w:nsid w:val="391A6528"/>
     <w:multiLevelType w:val="hybridMultilevel"/>
     <w:tmpl w:val="72A2525A"/>
@@ -473,7 +583,7 @@
       </w:rPr>
     </w:lvl>
   </w:abstractNum>
-  <w:abstractNum w:abstractNumId="2" w15:restartNumberingAfterBreak="0">
+  <w:abstractNum w:abstractNumId="3" w15:restartNumberingAfterBreak="0">
     <w:nsid w:val="7EE606DC"/>
     <w:multiLevelType w:val="hybridMultilevel"/>
     <w:tmpl w:val="B7909D5C"/>
@@ -590,9 +700,12 @@
     <w:abstractNumId w:val="0"/>
   </w:num>
   <w:num w:numId="2" w16cid:durableId="1096899930">
+    <w:abstractNumId w:val="3"/>
+  </w:num>
+  <w:num w:numId="3" w16cid:durableId="929891092">
     <w:abstractNumId w:val="2"/>
   </w:num>
-  <w:num w:numId="3" w16cid:durableId="929891092">
+  <w:num w:numId="4" w16cid:durableId="441414844">
     <w:abstractNumId w:val="1"/>
   </w:num>
 </w:numbering>

</xml_diff>